<commit_message>
login simple, gitignore modificado
</commit_message>
<xml_diff>
--- a/static/uploads/doc_marcados/IDEA_CENTRAL-Proyecto_2_Alvaro.docx
+++ b/static/uploads/doc_marcados/IDEA_CENTRAL-Proyecto_2_Alvaro.docx
@@ -49,7 +49,7 @@
           <w:szCs w:val="28"/>
           <w:lang w:val="es-ES"/>
         </w:rPr>
-        <w:t>La idea de un Camión de helados surgió ya en la ciudad de Tarija no contamos con camiones de helados solo pudimos  observar que existen  camiones de cafetería y comida rápida pero no un camión de helados por lo que sería un negocio innovador  y rentable, ya que nos podemos transportar fácilmente a los lugares estratégicos donde haya concentración de muchas personas.</w:t>
+        <w:t>La idea de un Camión de helados surgió ya en la ciudad de Tarija no contamos con camiones de helados solo pudimos  observar que existen  camiones de cafetería y comida  rápida pero no un camión de helados por lo que sería un negocio innovador y rentable, ya que nos podemos transportar fácilmente a los lugares estratégicos donde haya concentración de muchas personas.</w:t>
       </w:r>
     </w:p>
     <w:p>
@@ -68,7 +68,7 @@
           <w:sz w:val="28"/>
           <w:szCs w:val="28"/>
         </w:rPr>
-        <w:t>Como eventos públicos, parques u otras áreas donde las personas se congregan  normalmente. Las furgonetas o camiones de helados siempre van a donde los niños juegan, como escuelas,  áreas residenciales, iglesias u otras áreas. Con normalidad se detienen brevemente antes de pasar a la siguiente  calle.</w:t>
+        <w:t>Como eventos públicos, parques u otras áreas donde las personas se congregan normalmente.  Las furgonetas o camiones de helados siempre van a donde los niños juegan, como escuelas, áreas residenciales, iglesias u otras áreas. Con normalidad  se detienen brevemente  antes de pasar a la siguiente calle.</w:t>
       </w:r>
     </w:p>
     <w:p>
@@ -575,26 +575,26 @@
           <w:szCs w:val="28"/>
           <w:lang w:val="es-ES"/>
         </w:rPr>
-        <w:t>Los helados hoy en día son considerados alimentos  congelados  peculiares debido a que existen componentes que despiertan en el sistema nervioso una sensación de placer,  aliviando el estrés, el dolor y la ansiedad.</w:t>
-      </w:r>
-    </w:p>
-    <w:p>
-      <w:pPr>
-        <w:spacing w:line="360" w:lineRule="auto"/>
-        <w:jc w:val="both"/>
-        <w:rPr>
-          <w:rFonts w:cs="Times New Roman"/>
-          <w:szCs w:val="28"/>
-          <w:lang w:val="es-ES"/>
-        </w:rPr>
-      </w:pPr>
-      <w:r>
-        <w:rPr>
-          <w:rFonts w:cs="Times New Roman"/>
-          <w:szCs w:val="28"/>
-          <w:lang w:val="es-ES"/>
-        </w:rPr>
-        <w:t>El mercado de helados es un sector  en constante  crecimiento, por lo tanto, quisimos innovar en la forma  de venta.</w:t>
+        <w:t>Los helados hoy en día son considerados alimentos  congelados peculiares  debido a que existen componentes que despiertan en el sistema nervioso una sensación de placer, aliviando el estrés, el dolor  y la ansiedad.</w:t>
+      </w:r>
+    </w:p>
+    <w:p>
+      <w:pPr>
+        <w:spacing w:line="360" w:lineRule="auto"/>
+        <w:jc w:val="both"/>
+        <w:rPr>
+          <w:rFonts w:cs="Times New Roman"/>
+          <w:szCs w:val="28"/>
+          <w:lang w:val="es-ES"/>
+        </w:rPr>
+      </w:pPr>
+      <w:r>
+        <w:rPr>
+          <w:rFonts w:cs="Times New Roman"/>
+          <w:szCs w:val="28"/>
+          <w:lang w:val="es-ES"/>
+        </w:rPr>
+        <w:t>El mercado  de helados es un sector  en constante crecimiento, por lo tanto, quisimos innovar en la forma  de venta.</w:t>
       </w:r>
     </w:p>
     <w:p>
@@ -632,7 +632,7 @@
           <w:szCs w:val="28"/>
           <w:lang w:val="es-ES"/>
         </w:rPr>
-        <w:t>evaluar  la viabilidad operativa, económica y financiera  de un camión de Helados Artesanales en la ciudad  de Tarija</w:t>
+        <w:t>evaluar la viabilidad  operativa, económica y financiera  de un camión de Helados Artesanales en la ciudad  de Tarija</w:t>
       </w:r>
     </w:p>
     <w:p>
@@ -686,7 +686,7 @@
           <w:szCs w:val="28"/>
           <w:lang w:val="es-ES"/>
         </w:rPr>
-        <w:t>FODA.  También para definir  el modelo de negocio del proyecto  se ha desarrollado el modelo CANVAS</w:t>
+        <w:t>FODA. También para definir el modelo de negocio  del proyecto  se ha desarrollado  el modelo CANVAS</w:t>
       </w:r>
     </w:p>
     <w:p>
@@ -777,7 +777,7 @@
           <w:szCs w:val="28"/>
           <w:lang w:val="es-ES"/>
         </w:rPr>
-        <w:t>Crear  un plan de negocio para la apertura  de un camión de helados a base de distintos  sabores.</w:t>
+        <w:t>Crear un plan de negocio  para la apertura de un camión de helados  a base de distintos  sabores.</w:t>
       </w:r>
     </w:p>
     <w:p>
@@ -803,7 +803,7 @@
           <w:szCs w:val="28"/>
           <w:lang w:val="es-ES"/>
         </w:rPr>
-        <w:t>Realizar  una investigación de mercado,  el cual nos permite  analizar la oferta y demanda.</w:t>
+        <w:t>Realizar una investigación de mercado,  el cual nos permite  analizar  la oferta y demanda.</w:t>
       </w:r>
     </w:p>
     <w:p>
@@ -941,7 +941,7 @@
           <w:rFonts w:cs="Times New Roman"/>
           <w:szCs w:val="28"/>
         </w:rPr>
-        <w:t>Brindar al consumidor  helados artesanales  de alta calidad, a base de frutos naturales  y orgánicos para satisfacer los gustos y preferencias de nuestros clientes en un ambiente agradable con una experiencia única.</w:t>
+        <w:t>Brindar al consumidor helados  artesanales de alta calidad,  a base de frutos naturales  y orgánicos para satisfacer los gustos y preferencias de nuestros clientes en un ambiente agradable con una experiencia única.</w:t>
       </w:r>
     </w:p>
     <w:p>
@@ -985,7 +985,7 @@
           <w:rFonts w:cs="Times New Roman"/>
           <w:szCs w:val="28"/>
         </w:rPr>
-        <w:t>Ser la empresa líder en elaboración y comercialización de camión de helados,  convirtiéndonos en la mejor  opción de compra para disfrutar momentos  agradables en nuestros ambientes.</w:t>
+        <w:t>Ser la empresa  líder en elaboración y comercialización de camión de helados, convirtiéndonos en la mejor opción de compra para disfrutar momentos  agradables  en nuestros ambientes.</w:t>
       </w:r>
     </w:p>
     <w:p>
@@ -1207,7 +1207,7 @@
           <w:szCs w:val="28"/>
           <w:u w:val="single"/>
         </w:rPr>
-        <w:t>Respeto:</w:t>
+        <w:t xml:space="preserve">Respeto: </w:t>
       </w:r>
       <w:r>
         <w:rPr>
@@ -1221,7 +1221,7 @@
           <w:rFonts w:cs="Times New Roman"/>
           <w:szCs w:val="28"/>
         </w:rPr>
-        <w:t>Se manifiesta  en todo momento, tanto entre todos los trabajadores  como hacia los clientes logrando  así un ambiente laboral agradable.</w:t>
+        <w:t>Se manifiesta en todo momento, tanto entre todos los trabajadores como hacia  los clientes  logrando así un ambiente laboral agradable.</w:t>
       </w:r>
     </w:p>
     <w:p>
@@ -1246,7 +1246,7 @@
           <w:rFonts w:cs="Times New Roman"/>
           <w:szCs w:val="28"/>
         </w:rPr>
-        <w:t xml:space="preserve"> Asumir  las consecuencias de lo que se hace o se deja de hacer  en la empresa  y su entorno, logrando cumplir con la misión y encaminarnos hacia el logro de la visión. </w:t>
+        <w:t xml:space="preserve"> Asumir las consecuencias de lo que se hace o se deja de hacer  en la empresa y su entorno, logrando  cumplir con la misión y encaminarnos hacia  el logro de la visión. </w:t>
       </w:r>
     </w:p>
     <w:p>
@@ -1271,7 +1271,7 @@
           <w:rFonts w:cs="Times New Roman"/>
           <w:szCs w:val="28"/>
         </w:rPr>
-        <w:t xml:space="preserve"> Cumplir  con lo prometido al ofrecer el mejor  producto  a un precio justo.</w:t>
+        <w:t xml:space="preserve"> Cumplir con lo prometido  al ofrecer  el mejor  producto a un precio justo.</w:t>
       </w:r>
     </w:p>
     <w:p>
@@ -1321,14 +1321,14 @@
           <w:szCs w:val="28"/>
           <w:u w:val="single"/>
         </w:rPr>
-        <w:t>Trabajo en equipo :</w:t>
-      </w:r>
-      <w:r>
-        <w:rPr>
-          <w:rFonts w:cs="Times New Roman"/>
-          <w:szCs w:val="28"/>
-        </w:rPr>
-        <w:t xml:space="preserve"> hacer  un ambiente  </w:t>
+        <w:t>Trabajo en equipo:</w:t>
+      </w:r>
+      <w:r>
+        <w:rPr>
+          <w:rFonts w:cs="Times New Roman"/>
+          <w:szCs w:val="28"/>
+        </w:rPr>
+        <w:t xml:space="preserve"> hacer un ambiente </w:t>
       </w:r>
       <w:r>
         <w:rPr>
@@ -1342,7 +1342,7 @@
           <w:rFonts w:cs="Times New Roman"/>
           <w:szCs w:val="28"/>
         </w:rPr>
-        <w:t xml:space="preserve"> agradable trabajando en equipo  para cumplir con nuestros objetivos planteados de una mejor manera.</w:t>
+        <w:t xml:space="preserve"> agradable trabajando  en equipo para cumplir  con nuestros objetivos planteados  de una mejor manera.</w:t>
       </w:r>
     </w:p>
     <w:p>
@@ -1367,7 +1367,7 @@
           <w:rFonts w:cs="Times New Roman"/>
           <w:szCs w:val="28"/>
         </w:rPr>
-        <w:t xml:space="preserve"> minimizar nuestro impacto  con el medio ambiente en el espacio  donde desarrollamos las actividades de producción contribuyendo  así para mejorar la calidad de vida de los habitantes. </w:t>
+        <w:t xml:space="preserve"> minimizar nuestro impacto con el medio ambiente  en el espacio  donde desarrollamos  las actividades de producción contribuyendo así para mejorar la calidad de vida de los habitantes. </w:t>
       </w:r>
     </w:p>
     <w:p>
@@ -1539,7 +1539,7 @@
         <w:rPr>
           <w:lang w:val="es-ES"/>
         </w:rPr>
-        <w:t>licencia s de negocio.  el gobierno exige  un control de calidad específico mensual</w:t>
+        <w:t>licencias de negocio. el gobierno exige  un control de calidad específico mensual</w:t>
       </w:r>
       <w:r>
         <w:t xml:space="preserve">, </w:t>
@@ -1566,7 +1566,7 @@
         <w:rPr>
           <w:lang w:val="es-ES"/>
         </w:rPr>
-        <w:t>demás la licencia  y permiso para la instalación de un camión de helados.</w:t>
+        <w:t>demás la licencia y permiso  para la instalación de un camión de helados.</w:t>
       </w:r>
     </w:p>
     <w:p>
@@ -1590,7 +1590,7 @@
         <w:rPr>
           <w:lang w:val="es-ES"/>
         </w:rPr>
-        <w:t xml:space="preserve"> actualmente  Bolivia está en un constante crecimiento, ya que muestra la evolución de la actividad  económica del país, hace un año atrás era una variación negativa, esto nos muestra que la economía de Bolivia se está recuperando, se está reconstruyendo  en varios sectores.</w:t>
+        <w:t xml:space="preserve"> actualmente Bolivia está en un constante crecimiento,  ya que muestra la evolución de la actividad económica del país, hace un año atrás era una variación negativa,  esto nos muestra que la economía de Bolivia se está recuperando,  se está reconstruyendo en varios sectores.</w:t>
       </w:r>
     </w:p>
     <w:p>
@@ -1625,7 +1625,7 @@
           <w:rFonts w:cs="Times New Roman"/>
           <w:szCs w:val="28"/>
         </w:rPr>
-        <w:t>Tasa de crecimiento en la población boliviana, hábitos de compra  por parte de los consumidores, cambio  de gustos  de los clientes.</w:t>
+        <w:t>Tasa de crecimiento  en la población boliviana,  hábitos de compra por parte de los consumidores, cambio  de gustos de los clientes.</w:t>
       </w:r>
     </w:p>
     <w:p>
@@ -1653,7 +1653,7 @@
           <w:szCs w:val="28"/>
           <w:lang w:val="es-ES"/>
         </w:rPr>
-        <w:t xml:space="preserve"> los avances tecnológicos y la maquinaria  de la que dispondrá la heladería permitirán llegar de forma rápida y sencilla al volumen de fabricación, los equipos y la tecnología mejorarán en gran medida la capacidad de la heladería. Tenemos el factor tecnológico a nuestro favor  ya que la tecnología avanza  constantemente, esto nos hace mucho más fácil llegar a los consumidores para ofrecer nuestro producto final.</w:t>
+        <w:t xml:space="preserve"> los avances tecnológicos y la maquinaria de la que dispondrá la heladería permitirán llegar de forma rápida y sencilla al volumen  de fabricación, los equipos y la tecnología mejorarán en gran medida la capacidad de la heladería. Tenemos el factor  tecnológico a nuestro favor ya que la tecnología avanza constantemente, esto nos hace mucho más fácil llegar a los consumidores para ofrecer  nuestro producto final.</w:t>
       </w:r>
     </w:p>
     <w:p>
@@ -1672,7 +1672,7 @@
           <w:u w:val="single"/>
           <w:lang w:val="es-ES"/>
         </w:rPr>
-        <w:t>Ambiental:</w:t>
+        <w:t xml:space="preserve">Ambiental: </w:t>
       </w:r>
       <w:r>
         <w:rPr>
@@ -1687,7 +1687,7 @@
           <w:rFonts w:cs="Times New Roman"/>
           <w:szCs w:val="28"/>
         </w:rPr>
-        <w:t>El cambio climático uno de los factores  que nos afectan como heladería, cambios de temporada, las leyes  que regulan la contaminación del medio  ambiente.</w:t>
+        <w:t>El cambio  climático uno de los factores que nos afectan como heladería, cambio s de temporada, las leyes que regulan la contaminación del medio  ambiente.</w:t>
       </w:r>
     </w:p>
     <w:p>
@@ -1803,7 +1803,7 @@
           <w:szCs w:val="28"/>
           <w:lang w:val="es-ES"/>
         </w:rPr>
-        <w:t>lan de negocio se define  como un instrumento clave y fundamental para el éxito, el cual consiste en una serie de actividades relacionadas entre sí para el comienzo  o desarrollo  de una empresa. Así como una guía de facilita la creación o crecimiento de una empresa</w:t>
+        <w:t>lan de negocio  se define como un instrumento clave y fundamental para el éxito, el cual consiste en una serie de actividades relacionadas entre  sí para el comienzo o desarrollo de una empresa. Así como una guía de facilita  la creación o crecimiento de una empresa</w:t>
       </w:r>
     </w:p>
     <w:p>
@@ -1827,7 +1827,7 @@
           <w:szCs w:val="28"/>
           <w:lang w:val="es-ES"/>
         </w:rPr>
-        <w:t>Realizar  un muestreo en diferentes zonas  de la ciudad  de Tarija para conocer la oferta y la demanda, también así la aceptación de la población hacia la idea de negocio de un camión de helados.</w:t>
+        <w:t>Realizar un muestreo en diferentes zonas de la ciudad de Tarija  para conocer  la oferta  y la demanda, también así la aceptación de la población hacia la idea de negocio de un camión de helados.</w:t>
       </w:r>
     </w:p>
     <w:p>
@@ -1851,7 +1851,7 @@
           <w:szCs w:val="28"/>
           <w:lang w:val="es-ES"/>
         </w:rPr>
-        <w:t>Crear  helados para las personas diabéticas bajo en azucares, helados para las personas veganas, helados enfocado en los niños con diferentes  tipos de barquillos,  helados con frutas naturales.</w:t>
+        <w:t>Crear helados para las personas diabéticas bajo en azucares,  helados para las personas veganas,  helados enfocado en los niños con diferentes  tipos de barquillos, helados con frutas naturales.</w:t>
       </w:r>
     </w:p>
     <w:p>
@@ -1875,14 +1875,14 @@
           <w:szCs w:val="28"/>
           <w:lang w:val="es-ES"/>
         </w:rPr>
-        <w:t xml:space="preserve">Elaborar helados artesanales para promover su consumo y recordando a los consumidores su beneficio al consumir este tipo de helados ya que </w:t>
-      </w:r>
-      <w:r>
-        <w:rPr>
-          <w:rFonts w:cs="Times New Roman"/>
-          <w:szCs w:val="28"/>
-        </w:rPr>
-        <w:t>es rico en proteínas, vitaminas, fósforo, magnesio, sodio  y potasio.  Esto lo convierte en un alimento  perfecto tanto para niños, como para adultos y ancianos.</w:t>
+        <w:t xml:space="preserve">Elaborar helados artesanales para promover su consumo y recordando  a los consumidores su beneficio al consumir este tipo de helados ya que </w:t>
+      </w:r>
+      <w:r>
+        <w:rPr>
+          <w:rFonts w:cs="Times New Roman"/>
+          <w:szCs w:val="28"/>
+        </w:rPr>
+        <w:t>es rico en proteínas, vitaminas,  fósforo, magnesio, sodio y potasio. Esto lo convierte en un alimento perfecto tanto para niños, como para adultos  y ancianos.</w:t>
       </w:r>
     </w:p>
     <w:p>
@@ -1906,7 +1906,7 @@
           <w:szCs w:val="28"/>
           <w:lang w:val="es-ES"/>
         </w:rPr>
-        <w:t>Haciendo buenas  estrategias  de marketing para fomentar los beneficios que podrían traer, publicar en nuestras redes  sociales los puntos de ventas y los lugares en donde nos vamos a encontrar, también dar a conocer los diferentes productos, sabores, precios, promociones y los sorteos que realizaremos en fechas especiales</w:t>
+        <w:t>Haciendo buenas estrategias de marketing  para fomentar los beneficios que podrían traer, publicar en nuestras redes sociales los puntos de ventas y los lugares en donde  nos vamos a encontrar, también dar a conocer los diferentes productos, sabores, precios, promociones y los sorteos  que realizaremos en fechas especiales</w:t>
       </w:r>
       <w:r>
         <w:rPr>
@@ -2054,7 +2054,7 @@
           <w:szCs w:val="28"/>
           <w:lang w:val="es-ES"/>
         </w:rPr>
-        <w:t xml:space="preserve">El valor que ofrecemos con nuestros  productos es de helados deliciosos  de diferentes sabores, como ser helados de frutos de la estación, helados veganos bajos en calorías en diferentes tipos de barquillos,  el valor añadido será el ofrecerlos en un camión de helados que llame la atención a los consumidores </w:t>
+        <w:t xml:space="preserve">El valor que ofrecemos  con nuestros productos es de helados deliciosos de diferentes sabores,  como ser helados de frutos  de la estación, helados veganos bajos en calorías en diferentes tipos de barquillos, el valor añadido será el ofrecerlos en un camión de helados que llame la atención a los consumidores </w:t>
       </w:r>
     </w:p>
     <w:p>
@@ -2104,7 +2104,7 @@
           <w:szCs w:val="28"/>
           <w:lang w:val="es-ES"/>
         </w:rPr>
-        <w:t xml:space="preserve">e desea atender en general  el mercado que consume este tipo de productos, desde los </w:t>
+        <w:t xml:space="preserve">e desea atender en general el mercado que consume este tipo de productos,  desde  los </w:t>
       </w:r>
       <w:r>
         <w:rPr>
@@ -2120,7 +2120,7 @@
           <w:szCs w:val="28"/>
           <w:lang w:val="es-ES"/>
         </w:rPr>
-        <w:t xml:space="preserve"> niños que asisten en compañía de sus padres, para jóvenes, hasta adultos mayores que desean  compartir  un momento agradable con su familia.</w:t>
+        <w:t xml:space="preserve"> niños que asisten  en compañía de sus padres, para jóvenes, hasta adultos mayores que desean compartir un momento agradable con su familia.</w:t>
       </w:r>
     </w:p>
     <w:p>
@@ -2170,7 +2170,7 @@
           <w:szCs w:val="28"/>
           <w:lang w:val="es-ES"/>
         </w:rPr>
-        <w:t xml:space="preserve"> tendrá una relación personal con los clientes para que puedan adquirir nuestros helados de acuerdo con sus preferencia  y gustos, como así también se tendrá una relación por las redes sociales recordando  a los clientes los helados que ofrecemos y en los lugares que nos vamos  a encontrar y por último la publicidad que se hará en plataformas digitales.</w:t>
+        <w:t xml:space="preserve"> tendrá una relación personal con los clientes para que puedan  adquirir nuestros helados de acuerdo con sus preferencia y gustos, como así también se tendrá una relación por las redes sociales recordando a los clientes los helados que ofrecemos  y en los lugares que nos vamos  a encontrar y por último la publicidad que se hará en plataformas digitales.</w:t>
       </w:r>
     </w:p>
     <w:p>
@@ -2220,7 +2220,7 @@
           <w:szCs w:val="28"/>
           <w:lang w:val="es-ES"/>
         </w:rPr>
-        <w:t>l único canal con el que contaremos será por un canal directo, del camión de helados hasta el consumidor final, nos encontraremos  en zonas estratégicas de la ciudad  de Tarija, será rentable  ya que no contaremos con mucho personal.</w:t>
+        <w:t>l único canal con el que contaremos será por un canal directo, del camión de helados  hasta el consumidor final,  nos encontraremos en zonas  estratégicas de la ciudad de Tarija, será rentable ya que no contaremos con mucho personal.</w:t>
       </w:r>
     </w:p>
     <w:p>
@@ -2263,7 +2263,7 @@
           <w:szCs w:val="28"/>
           <w:lang w:val="es-ES"/>
         </w:rPr>
-        <w:t>Producción del helado, actividad  comercial  cotizaciones, búsqueda de clientes, mirar sitios  en tendencia</w:t>
+        <w:t>Producción del helado,  actividad comercial  cotizaciones, búsqueda de clientes, mirar  sitios en tendencia</w:t>
       </w:r>
     </w:p>
     <w:p>
@@ -2305,7 +2305,7 @@
           <w:szCs w:val="28"/>
           <w:lang w:val="es-ES"/>
         </w:rPr>
-        <w:t>Materia  prima, camión de helados, en humanos se tiene al personal capacitado, maquinaria, equipo  y montaje,  generador de luz.</w:t>
+        <w:t>Materia prima, camión de helados, en humanos se tiene al personal capacitado,  maquinaria,  equipo y montaje,  generador de luz.</w:t>
       </w:r>
     </w:p>
     <w:p>
@@ -2351,7 +2351,7 @@
           <w:szCs w:val="28"/>
           <w:lang w:val="es-ES"/>
         </w:rPr>
-        <w:t>uestros socios claves serán los proveedores ya que teniendo una buena  relación con ellos podemos llegar a tener descuentos o mejores precios en la materia  prima y productos que vayamos  a necesitar para la elaboración de los helados.</w:t>
+        <w:t>uestros socios  claves serán los proveedores ya que teniendo una buena relación con ellos  podemos llegar a tener descuentos o mejores  precios en la materia prima y productos que vayamos a necesitar para la elaboración de los helados.</w:t>
       </w:r>
     </w:p>
     <w:p>
@@ -2371,7 +2371,7 @@
           <w:szCs w:val="28"/>
           <w:lang w:val="es-ES"/>
         </w:rPr>
-        <w:t>Una alianza con los decoradores de eventos para tener ingresos adicionales  adquiriendo  nuestros  helados.</w:t>
+        <w:t>Una alianza con los decoradores de eventos para tener  ingresos  adicionales  adquiriendo nuestros helados.</w:t>
       </w:r>
     </w:p>
     <w:p>
@@ -2421,7 +2421,7 @@
           <w:szCs w:val="28"/>
           <w:lang w:val="es-ES"/>
         </w:rPr>
-        <w:t>no de los primeros costes será el mantenimiento y limpieza del camión de helados para su mejor  funcionamiento,  contar con un servicio de internet,  que nos servirá para comunicar sobre nuestros productos y el lugar en el que nos vamos a encontrar como así también brindar Wifi gratis a nuestros clientes.</w:t>
+        <w:t>no de los primeros costes será el mantenimiento  y limpieza  del camión de helados para su mejor funcionamiento, contar con un servicio de internet, que nos servirá para comunicar sobre nuestros productos y el lugar en el que nos vamos a encontrar como así también brindar Wifi gratis  a nuestros clientes.</w:t>
       </w:r>
     </w:p>
     <w:p>
@@ -2495,7 +2495,7 @@
           <w:szCs w:val="28"/>
           <w:lang w:val="es-ES"/>
         </w:rPr>
-        <w:t xml:space="preserve">a fuente de ingresos más fuerte  será la venta de los helados,  ofreciendo también la venta de las adiciones para los helados dependiendo los gustos  de los clientes, otra fuente de ingresos serán los jugos y </w:t>
+        <w:t xml:space="preserve">a fuente de ingresos más fuerte será la venta de los helados , ofreciendo también la venta de las adiciones para los helados  dependiendo  los gustos de los clientes,  otra fuente de ingresos serán los jugos y </w:t>
       </w:r>
       <w:proofErr w:type="spellStart"/>
       <w:r>
@@ -4249,7 +4249,7 @@
           <w:rFonts w:cs="Times New Roman"/>
           <w:szCs w:val="28"/>
         </w:rPr>
-        <w:t>Un estudio de mercado es el proceso mediante el cual realizamos la recolección y análisis de información que sirve para identificar las características de un mercado y comprender cómo funciona.  Este proceso es vital para mantenerse  al día con las tendencias,  las expectativas y necesidades de los clientes, los cambios en la dinámica de la industria, etc.</w:t>
+        <w:t>Un estudio de mercado es el proceso mediante el cual realizamos  la recolección y análisis de información que sirve para identificar las características de un mercado y comprender cómo funciona. Este proceso es vital  para mantenerse al día con las tendencias,  las expectativas y necesidades de los clientes, los cambios en la dinámica de la industria, etc.</w:t>
       </w:r>
     </w:p>
     <w:p>
@@ -4286,7 +4286,7 @@
           <w:szCs w:val="28"/>
           <w:lang w:val="es-ES"/>
         </w:rPr>
-        <w:t>¿Cuál es el nivel  de aceptación y los atributos más valorados  para introducir al mercado  un camión de helados?</w:t>
+        <w:t>¿Cuál es el nivel de aceptación y los atributos  más valorados para introducir  al mercado  un camión de helados?</w:t>
       </w:r>
     </w:p>
     <w:p>
@@ -4334,7 +4334,7 @@
           <w:rFonts w:cs="Times New Roman"/>
           <w:szCs w:val="28"/>
         </w:rPr>
-        <w:t>Desarrollar  un estudio de mercado el cual nos permita analizar  la oferta y la demanda del Camión de Helados  en la ciudad de Tarija.</w:t>
+        <w:t>Desarrollar un estudio de mercado  el cual nos permita  analizar  la oferta y la demanda del Camión de Helados en la ciudad de Tarija.</w:t>
       </w:r>
     </w:p>
     <w:p>
@@ -4440,7 +4440,7 @@
           <w:rFonts w:cs="Times New Roman"/>
           <w:szCs w:val="28"/>
         </w:rPr>
-        <w:t>Identificar cuanto están dispuestos  a pagar  los clientes  por los helados en camión.</w:t>
+        <w:t>Identificar  cuanto están dispuestos  a pagar  los clientes por los helados en camión.</w:t>
       </w:r>
     </w:p>
     <w:p>
@@ -4462,7 +4462,7 @@
           <w:rFonts w:cs="Times New Roman"/>
           <w:szCs w:val="28"/>
         </w:rPr>
-        <w:t>Investigar el mercado para disminuir riesgos o perdidas  a la empresa y así conocer y satisfacer  los gustos  y necesidades del consumidor</w:t>
+        <w:t>Investigar el mercado  para disminuir riesgos  o perdidas a la empresa y así conocer y satisfacer los gustos  y necesidades del consumidor</w:t>
       </w:r>
     </w:p>
     <w:p>
@@ -4579,7 +4579,7 @@
           <w:rFonts w:cs="Times New Roman"/>
           <w:szCs w:val="28"/>
         </w:rPr>
-        <w:t xml:space="preserve"> se lleva a cabo en los casos en que se establece  una relación entre  los datos  recopilados y la observación sobre la base de cálculos matemáticos.</w:t>
+        <w:t xml:space="preserve"> se lleva  a cabo en los casos en que se establece  una relación entre los datos recopilados  y la observación sobre la base de cálculos matemáticos.</w:t>
       </w:r>
     </w:p>
     <w:p>
@@ -4621,7 +4621,7 @@
           <w:szCs w:val="28"/>
           <w:shd w:val="clear" w:color="auto" w:fill="FFFFFF"/>
         </w:rPr>
-        <w:t xml:space="preserve"> El diseño cuantitativo  de la investigación es vital para el crecimiento  de cualquier organización porque  cualquier conclusión basada en números y análisis resultará ser efectiva para el negocio.</w:t>
+        <w:t xml:space="preserve"> El diseño cuantitativo  de la investigación es vital para el crecimiento de cualquier organización porque  cualquier conclusión basada  en números y análisis resultará ser efectiva para el negocio.</w:t>
       </w:r>
     </w:p>
     <w:p>
@@ -4661,7 +4661,7 @@
           <w:rFonts w:cs="Times New Roman"/>
           <w:szCs w:val="28"/>
         </w:rPr>
-        <w:t xml:space="preserve"> La investigación realizada con métodos descriptivos es denominada investigación descriptiva, y tiene como finalidad  definir, clasificar,  catalogar o caracterizar el objeto de estudio. Los principales métodos de la investigación descriptiva son el observacional, el de encuestas y los estudios  de </w:t>
+        <w:t xml:space="preserve"> La investigación realizada con métodos descriptivos es denominada investigación descriptiva, y tiene como finalidad definir, clasificar, catalogar  o caracterizar el objeto de estudio.  Los principales métodos de la investigación descriptiva son el observacional,  el de encuestas y los estudio.  de </w:t>
       </w:r>
       <w:r>
         <w:rPr>
@@ -4722,7 +4722,7 @@
           <w:rFonts w:cs="Times New Roman"/>
           <w:szCs w:val="28"/>
         </w:rPr>
-        <w:t>Para saber la población actual se recurrió a los datos de la proyección poblacional  de Tarija cercado recurriendo  a datos INE, Tarija cuenta con un total de 591.828 habitantes , pero en el proyecto se trabajará con la población estratificada de 376.592 habitantes  entre las edades de 15-64 años.</w:t>
+        <w:t>Para saber la población actual se recurrió a los datos de la proyección poblacional  de Tarija cercado  recurriendo a datos INE, Tarija cuenta con un total de 591.828 habitantes,  pero en el proyecto se trabajará con la población estratificada de 376.592 habitantes entre las edades de 15-64 años.</w:t>
       </w:r>
     </w:p>
     <w:p>
@@ -4857,7 +4857,7 @@
           <w:rFonts w:cs="Times New Roman"/>
           <w:szCs w:val="28"/>
         </w:rPr>
-        <w:t>Es un método de muestreo que se refiere al estudio o análisis de grupos pequeños de una población que utiliza formas  de métodos de selección aleatorias, ya que este método ofrece  la mejor oportunidad  de crear una muestra representativa de la población.</w:t>
+        <w:t>Es un método de muestreo que se refiere  al estudio o análisis de grupos pequeños de una población que utiliza formas de métodos de selección aleatorias, ya que este método ofrece la mejor  oportunidad  de crear una muestra representativa de la población.</w:t>
       </w:r>
     </w:p>
     <w:p>
@@ -4899,7 +4899,7 @@
           <w:rFonts w:cs="Times New Roman"/>
           <w:szCs w:val="28"/>
         </w:rPr>
-        <w:t>El muestreo aleatorio simple es un procedimiento de muestreo probabilístico que da a cada elemento  de la población objetivo y a cada posible muestra de un tamaño determinado,  la misma  probabilidad de ser seleccionado.</w:t>
+        <w:t>El muestreo aleatorio simple  es un procedimiento de muestreo probabilístico que da a cada elemento de la población objetivo y a cada posible muestra de un tamaño determinado,  la misma  probabilidad de ser seleccionado.</w:t>
       </w:r>
     </w:p>
     <w:p>
@@ -4959,7 +4959,7 @@
           <w:rFonts w:cs="Times New Roman"/>
           <w:szCs w:val="28"/>
         </w:rPr>
-        <w:t>Cada una de las preguntas  formuladas en la encuesta pilota tiende a satisfacer  las necesidades de información que requiere la idea de negocio  para operar exitosamente.</w:t>
+        <w:t>Cada una de las preguntas formuladas en la encuesta pilota tiende a satisfacer las necesidades  de información que requiere la idea de negocio  para operar  exitosamente.</w:t>
       </w:r>
     </w:p>
     <w:p>
@@ -5006,24 +5006,24 @@
           <w:rFonts w:cs="Times New Roman"/>
           <w:szCs w:val="28"/>
         </w:rPr>
-        <w:t xml:space="preserve">Para realizar la encuesta piloto se escogió al público en general, para así poder  conocer sus gustos,  preferencias y toda la información relevante  para llevar a cabo la encuesta final. </w:t>
-      </w:r>
-    </w:p>
-    <w:p>
-      <w:pPr>
-        <w:spacing w:line="360" w:lineRule="auto"/>
-        <w:jc w:val="both"/>
-        <w:rPr>
-          <w:rFonts w:cs="Times New Roman"/>
-          <w:szCs w:val="28"/>
-        </w:rPr>
-      </w:pPr>
-      <w:r>
-        <w:rPr>
-          <w:rFonts w:cs="Times New Roman"/>
-          <w:szCs w:val="28"/>
-        </w:rPr>
-        <w:t xml:space="preserve">Realizar la encuesta piloto  nos será muy útil poder  determinar  el </w:t>
+        <w:t xml:space="preserve">Para realizar la encuesta piloto se escogió al público en general, para así poder  conocer sus gustos, preferencias  y toda la información relevante  para llevar a cabo la encuesta final. </w:t>
+      </w:r>
+    </w:p>
+    <w:p>
+      <w:pPr>
+        <w:spacing w:line="360" w:lineRule="auto"/>
+        <w:jc w:val="both"/>
+        <w:rPr>
+          <w:rFonts w:cs="Times New Roman"/>
+          <w:szCs w:val="28"/>
+        </w:rPr>
+      </w:pPr>
+      <w:r>
+        <w:rPr>
+          <w:rFonts w:cs="Times New Roman"/>
+          <w:szCs w:val="28"/>
+        </w:rPr>
+        <w:t xml:space="preserve">Realizar la encuesta piloto nos será muy útil poder  determinar el </w:t>
       </w:r>
       <w:proofErr w:type="spellStart"/>
       <w:r>
@@ -5031,7 +5031,7 @@
           <w:rFonts w:cs="Times New Roman"/>
           <w:szCs w:val="28"/>
         </w:rPr>
-        <w:t>numero</w:t>
+        <w:t xml:space="preserve">numero </w:t>
       </w:r>
       <w:proofErr w:type="spellEnd"/>
       <w:r>
@@ -5039,7 +5039,7 @@
           <w:rFonts w:cs="Times New Roman"/>
           <w:szCs w:val="28"/>
         </w:rPr>
-        <w:t xml:space="preserve"> de encuesta finales que se debe realizar.</w:t>
+        <w:t xml:space="preserve"> de encuesta finales  que se debe realizar.</w:t>
       </w:r>
     </w:p>
     <w:p>
@@ -5083,14 +5083,14 @@
           <w:rFonts w:cs="Times New Roman"/>
           <w:szCs w:val="28"/>
         </w:rPr>
-        <w:t xml:space="preserve">Según la encuesta  piloto  se determinó que el 90 % de las 30 encuesta s realizadas si les gustaría que haya un camión de helados que ofrezca halados </w:t>
-      </w:r>
-      <w:r>
-        <w:rPr>
-          <w:rFonts w:cs="Times New Roman"/>
-          <w:szCs w:val="28"/>
-        </w:rPr>
-        <w:t xml:space="preserve">artesanales con variedad de sabores y al 10 % no le gustaría, lo que nos indica  que si hay una gran aceptación del camión de helados. </w:t>
+        <w:t xml:space="preserve">Según la encuesta piloto se determinó que el 90 % de las 30 encuestas  realizadas si les gustaría que haya un camión de helados que ofrezca halados  </w:t>
+      </w:r>
+      <w:r>
+        <w:rPr>
+          <w:rFonts w:cs="Times New Roman"/>
+          <w:szCs w:val="28"/>
+        </w:rPr>
+        <w:t xml:space="preserve">artesanales con variedad de sabores  y al 10 % no le gustaría, lo que nos indica que si hay una gran aceptación del camión de helados. </w:t>
       </w:r>
     </w:p>
     <w:p>
@@ -5165,7 +5165,7 @@
           <w:szCs w:val="28"/>
           <w:shd w:val="clear" w:color="auto" w:fill="FFFFFF"/>
         </w:rPr>
-        <w:t>Del total  de personas encuestadas,  el 45% están interesados  en comprar en un camión de helados.</w:t>
+        <w:t>Del total de personas  encuestadas,  el 45% están interesados  en comprar en un camión de helados.</w:t>
       </w:r>
     </w:p>
     <w:p/>

</xml_diff>